<commit_message>
added tests and conversions
</commit_message>
<xml_diff>
--- a/tests/test.docx
+++ b/tests/test.docx
@@ -231,11 +231,164 @@
         <w:pStyle w:val="Normal"/>
         <w:ind w:left="0"/>
       </w:pPr>
+      <w:r>
+        <w:rPr/>
+        <w:t xml:space="preserve">Here is a </w:t>
+      </w:r>
+      <w:hyperlink r:id="R0739b21b2d5b428e">
+        <w:r>
+          <w:rPr>
+            <w:rStyle w:val="Hyperlink"/>
+          </w:rPr>
+          <w:t>link</w:t>
+        </w:r>
+      </w:hyperlink>
+      <w:r>
+        <w:rPr/>
+        <w:t xml:space="preserve"> </w:t>
+      </w:r>
+      <w:r>
+        <w:rPr/>
+        <w:t>to</w:t>
+      </w:r>
+      <w:r>
+        <w:rPr/>
+        <w:t xml:space="preserve"> </w:t>
+      </w:r>
+      <w:r>
+        <w:rPr/>
+        <w:t>the</w:t>
+      </w:r>
+      <w:r>
+        <w:rPr/>
+        <w:t xml:space="preserve"> </w:t>
+      </w:r>
+      <w:r>
+        <w:rPr/>
+        <w:t>FoLiA</w:t>
+      </w:r>
+      <w:r>
+        <w:rPr/>
+        <w:t xml:space="preserve"> website.</w:t>
+      </w:r>
     </w:p>
     <w:p>
       <w:pPr>
         <w:pStyle w:val="Normal"/>
       </w:pPr>
+      <w:proofErr w:type="spellStart"/>
+      <w:r>
+        <w:rPr/>
+        <w:t>Now</w:t>
+      </w:r>
+      <w:proofErr w:type="spellEnd"/>
+      <w:r>
+        <w:rPr/>
+        <w:t xml:space="preserve"> we </w:t>
+      </w:r>
+      <w:proofErr w:type="spellStart"/>
+      <w:r>
+        <w:rPr/>
+        <w:t>will</w:t>
+      </w:r>
+      <w:proofErr w:type="spellEnd"/>
+      <w:r>
+        <w:rPr/>
+        <w:t xml:space="preserve"> test </w:t>
+      </w:r>
+      <w:proofErr w:type="spellStart"/>
+      <w:r>
+        <w:rPr/>
+        <w:t>some</w:t>
+      </w:r>
+      <w:proofErr w:type="spellEnd"/>
+      <w:r>
+        <w:rPr/>
+        <w:t xml:space="preserve"> </w:t>
+      </w:r>
+      <w:proofErr w:type="spellStart"/>
+      <w:r>
+        <w:rPr/>
+        <w:t>markup</w:t>
+      </w:r>
+      <w:proofErr w:type="spellEnd"/>
+      <w:r>
+        <w:rPr/>
+        <w:t xml:space="preserve"> </w:t>
+      </w:r>
+      <w:proofErr w:type="spellStart"/>
+      <w:r>
+        <w:rPr/>
+        <w:t>by</w:t>
+      </w:r>
+      <w:proofErr w:type="spellEnd"/>
+      <w:r>
+        <w:rPr/>
+        <w:t xml:space="preserve"> making </w:t>
+      </w:r>
+      <w:proofErr w:type="spellStart"/>
+      <w:r>
+        <w:rPr/>
+        <w:t>some</w:t>
+      </w:r>
+      <w:proofErr w:type="spellEnd"/>
+      <w:r>
+        <w:rPr/>
+        <w:t xml:space="preserve"> </w:t>
+      </w:r>
+      <w:proofErr w:type="spellStart"/>
+      <w:r>
+        <w:rPr/>
+        <w:t>words</w:t>
+      </w:r>
+      <w:proofErr w:type="spellEnd"/>
+      <w:r>
+        <w:rPr/>
+        <w:t xml:space="preserve"> </w:t>
+      </w:r>
+      <w:proofErr w:type="spellStart"/>
+      <w:r>
+        <w:rPr>
+          <w:b w:val="1"/>
+          <w:bCs w:val="1"/>
+        </w:rPr>
+        <w:t>bold</w:t>
+      </w:r>
+      <w:proofErr w:type="spellEnd"/>
+      <w:r>
+        <w:rPr>
+          <w:b w:val="1"/>
+          <w:bCs w:val="1"/>
+        </w:rPr>
+        <w:t xml:space="preserve"> </w:t>
+      </w:r>
+      <w:r>
+        <w:rPr/>
+        <w:t xml:space="preserve">or putting </w:t>
+      </w:r>
+      <w:proofErr w:type="spellStart"/>
+      <w:r>
+        <w:rPr/>
+        <w:t>them</w:t>
+      </w:r>
+      <w:proofErr w:type="spellEnd"/>
+      <w:r>
+        <w:rPr/>
+        <w:t xml:space="preserve"> in </w:t>
+      </w:r>
+      <w:proofErr w:type="spellStart"/>
+      <w:r>
+        <w:rPr>
+          <w:i w:val="1"/>
+          <w:iCs w:val="1"/>
+        </w:rPr>
+        <w:t>italics</w:t>
+      </w:r>
+      <w:proofErr w:type="spellEnd"/>
+      <w:r>
+        <w:rPr/>
+        <w:t>.</w:t>
+      </w:r>
     </w:p>
     <w:sectPr>
       <w:pgSz w:w="11906" w:h="16838" w:orient="portrait"/>
@@ -975,6 +1128,16 @@
       <w:contextualSpacing xmlns:w="http://schemas.openxmlformats.org/wordprocessingml/2006/main"/>
     </w:pPr>
   </w:style>
+  <w:style xmlns:w14="http://schemas.microsoft.com/office/word/2010/wordml" xmlns:mc="http://schemas.openxmlformats.org/markup-compatibility/2006" xmlns:w="http://schemas.openxmlformats.org/wordprocessingml/2006/main" w:type="character" w:styleId="Hyperlink" mc:Ignorable="w14">
+    <w:name xmlns:w="http://schemas.openxmlformats.org/wordprocessingml/2006/main" w:val="Hyperlink"/>
+    <w:basedOn xmlns:w="http://schemas.openxmlformats.org/wordprocessingml/2006/main" w:val="DefaultParagraphFont"/>
+    <w:uiPriority xmlns:w="http://schemas.openxmlformats.org/wordprocessingml/2006/main" w:val="99"/>
+    <w:unhideWhenUsed xmlns:w="http://schemas.openxmlformats.org/wordprocessingml/2006/main"/>
+    <w:rPr xmlns:w="http://schemas.openxmlformats.org/wordprocessingml/2006/main">
+      <w:color w:val="0563C1" w:themeColor="hyperlink"/>
+      <w:u w:val="single"/>
+    </w:rPr>
+  </w:style>
 </w:styles>
 </file>
 

</xml_diff>

<commit_message>
it seems Word is not consistent in its own format, older pandoc fails on the online variant
</commit_message>
<xml_diff>
--- a/tests/test.docx
+++ b/tests/test.docx
@@ -1,241 +1,237 @@
 
-<file path=word/document2.xml><?xml version="1.0" encoding="utf-8"?>
-<w:document xmlns:wpc="http://schemas.microsoft.com/office/word/2010/wordprocessingCanvas" xmlns:mc="http://schemas.openxmlformats.org/markup-compatibility/2006" xmlns:o="urn:schemas-microsoft-com:office:office" xmlns:r="http://schemas.openxmlformats.org/officeDocument/2006/relationships" xmlns:m="http://schemas.openxmlformats.org/officeDocument/2006/math" xmlns:v="urn:schemas-microsoft-com:vml" xmlns:wp14="http://schemas.microsoft.com/office/word/2010/wordprocessingDrawing" xmlns:wp="http://schemas.openxmlformats.org/drawingml/2006/wordprocessingDrawing" xmlns:w10="urn:schemas-microsoft-com:office:word" xmlns:w="http://schemas.openxmlformats.org/wordprocessingml/2006/main" xmlns:w14="http://schemas.microsoft.com/office/word/2010/wordml" xmlns:w15="http://schemas.microsoft.com/office/word/2012/wordml" xmlns:wpg="http://schemas.microsoft.com/office/word/2010/wordprocessingGroup" xmlns:wpi="http://schemas.microsoft.com/office/word/2010/wordprocessingInk" xmlns:wne="http://schemas.microsoft.com/office/word/2006/wordml" xmlns:wps="http://schemas.microsoft.com/office/word/2010/wordprocessingShape" mc:Ignorable="w14 w15 wp14">
+<file path=word/document.xml><?xml version="1.0" encoding="utf-8"?>
+<w:document xmlns:wpc="http://schemas.microsoft.com/office/word/2010/wordprocessingCanvas" xmlns:cx="http://schemas.microsoft.com/office/drawing/2014/chartex" xmlns:cx1="http://schemas.microsoft.com/office/drawing/2015/9/8/chartex" xmlns:cx2="http://schemas.microsoft.com/office/drawing/2015/10/21/chartex" xmlns:cx3="http://schemas.microsoft.com/office/drawing/2016/5/9/chartex" xmlns:cx4="http://schemas.microsoft.com/office/drawing/2016/5/10/chartex" xmlns:cx5="http://schemas.microsoft.com/office/drawing/2016/5/11/chartex" xmlns:cx6="http://schemas.microsoft.com/office/drawing/2016/5/12/chartex" xmlns:cx7="http://schemas.microsoft.com/office/drawing/2016/5/13/chartex" xmlns:cx8="http://schemas.microsoft.com/office/drawing/2016/5/14/chartex" xmlns:mc="http://schemas.openxmlformats.org/markup-compatibility/2006" xmlns:aink="http://schemas.microsoft.com/office/drawing/2016/ink" xmlns:am3d="http://schemas.microsoft.com/office/drawing/2017/model3d" xmlns:o="urn:schemas-microsoft-com:office:office" xmlns:r="http://schemas.openxmlformats.org/officeDocument/2006/relationships" xmlns:m="http://schemas.openxmlformats.org/officeDocument/2006/math" xmlns:v="urn:schemas-microsoft-com:vml" xmlns:wp14="http://schemas.microsoft.com/office/word/2010/wordprocessingDrawing" xmlns:wp="http://schemas.openxmlformats.org/drawingml/2006/wordprocessingDrawing" xmlns:w10="urn:schemas-microsoft-com:office:word" xmlns:w="http://schemas.openxmlformats.org/wordprocessingml/2006/main" xmlns:w14="http://schemas.microsoft.com/office/word/2010/wordml" xmlns:w15="http://schemas.microsoft.com/office/word/2012/wordml" xmlns:w16cid="http://schemas.microsoft.com/office/word/2016/wordml/cid" xmlns:w16se="http://schemas.microsoft.com/office/word/2015/wordml/symex" xmlns:wpg="http://schemas.microsoft.com/office/word/2010/wordprocessingGroup" xmlns:wpi="http://schemas.microsoft.com/office/word/2010/wordprocessingInk" xmlns:wne="http://schemas.microsoft.com/office/word/2006/wordml" xmlns:wps="http://schemas.microsoft.com/office/word/2010/wordprocessingShape" mc:Ignorable="w14 w15 w16se w16cid wp14">
   <w:body>
     <w:p>
       <w:pPr>
-        <w:pStyle w:val="Title"/>
-      </w:pPr>
-      <w:r>
-        <w:rPr/>
+        <w:pStyle w:val="Titel"/>
+      </w:pPr>
+      <w:bookmarkStart w:id="0" w:name="_GoBack"/>
+      <w:bookmarkEnd w:id="0"/>
+      <w:r>
         <w:t>Word Test</w:t>
       </w:r>
     </w:p>
     <w:p>
       <w:pPr>
-        <w:pStyle w:val="Heading1"/>
-      </w:pPr>
-      <w:r>
-        <w:rPr/>
+        <w:pStyle w:val="Kop1"/>
+      </w:pPr>
+      <w:proofErr w:type="spellStart"/>
+      <w:r>
         <w:t>Introduction</w:t>
+      </w:r>
+      <w:proofErr w:type="spellEnd"/>
+    </w:p>
+    <w:p/>
+    <w:p>
+      <w:proofErr w:type="spellStart"/>
+      <w:r>
+        <w:t>This</w:t>
+      </w:r>
+      <w:proofErr w:type="spellEnd"/>
+      <w:r>
+        <w:t xml:space="preserve"> is a test. It </w:t>
+      </w:r>
+      <w:proofErr w:type="spellStart"/>
+      <w:r>
+        <w:t>contains</w:t>
+      </w:r>
+      <w:proofErr w:type="spellEnd"/>
+      <w:r>
+        <w:t xml:space="preserve"> </w:t>
+      </w:r>
+      <w:proofErr w:type="spellStart"/>
+      <w:r>
+        <w:t>two</w:t>
+      </w:r>
+      <w:proofErr w:type="spellEnd"/>
+      <w:r>
+        <w:t xml:space="preserve"> </w:t>
+      </w:r>
+      <w:proofErr w:type="spellStart"/>
+      <w:r>
+        <w:t>paragraphs</w:t>
+      </w:r>
+      <w:proofErr w:type="spellEnd"/>
+      <w:r>
+        <w:t xml:space="preserve">. </w:t>
+      </w:r>
+      <w:proofErr w:type="spellStart"/>
+      <w:r>
+        <w:t>This</w:t>
+      </w:r>
+      <w:proofErr w:type="spellEnd"/>
+      <w:r>
+        <w:t xml:space="preserve"> is </w:t>
+      </w:r>
+      <w:proofErr w:type="spellStart"/>
+      <w:r>
+        <w:t>the</w:t>
+      </w:r>
+      <w:proofErr w:type="spellEnd"/>
+      <w:r>
+        <w:t xml:space="preserve"> first </w:t>
+      </w:r>
+      <w:proofErr w:type="spellStart"/>
+      <w:r>
+        <w:t>one</w:t>
+      </w:r>
+      <w:proofErr w:type="spellEnd"/>
+      <w:r>
+        <w:t>.</w:t>
       </w:r>
     </w:p>
     <w:p>
-      <w:pPr>
-        <w:pStyle w:val="Normal"/>
-      </w:pPr>
+      <w:proofErr w:type="spellStart"/>
+      <w:r>
+        <w:t>This</w:t>
+      </w:r>
+      <w:proofErr w:type="spellEnd"/>
+      <w:r>
+        <w:t xml:space="preserve"> is </w:t>
+      </w:r>
+      <w:proofErr w:type="spellStart"/>
+      <w:r>
+        <w:t>the</w:t>
+      </w:r>
+      <w:proofErr w:type="spellEnd"/>
+      <w:r>
+        <w:t xml:space="preserve"> second </w:t>
+      </w:r>
+      <w:proofErr w:type="spellStart"/>
+      <w:r>
+        <w:t>one</w:t>
+      </w:r>
+      <w:proofErr w:type="spellEnd"/>
+      <w:r>
+        <w:t xml:space="preserve">, </w:t>
+      </w:r>
+      <w:proofErr w:type="spellStart"/>
+      <w:r>
+        <w:t>with</w:t>
+      </w:r>
+      <w:proofErr w:type="spellEnd"/>
+      <w:r>
+        <w:t xml:space="preserve"> </w:t>
+      </w:r>
+      <w:proofErr w:type="spellStart"/>
+      <w:r>
+        <w:t>only</w:t>
+      </w:r>
+      <w:proofErr w:type="spellEnd"/>
+      <w:r>
+        <w:t xml:space="preserve"> </w:t>
+      </w:r>
+      <w:proofErr w:type="spellStart"/>
+      <w:r>
+        <w:t>one</w:t>
+      </w:r>
+      <w:proofErr w:type="spellEnd"/>
+      <w:r>
+        <w:t xml:space="preserve"> </w:t>
+      </w:r>
+      <w:proofErr w:type="spellStart"/>
+      <w:r>
+        <w:t>sentence</w:t>
+      </w:r>
+      <w:proofErr w:type="spellEnd"/>
+      <w:r>
+        <w:t xml:space="preserve"> </w:t>
+      </w:r>
+      <w:proofErr w:type="spellStart"/>
+      <w:r>
+        <w:t>and</w:t>
+      </w:r>
+      <w:proofErr w:type="spellEnd"/>
+      <w:r>
+        <w:t xml:space="preserve"> </w:t>
+      </w:r>
+      <w:proofErr w:type="spellStart"/>
+      <w:r>
+        <w:t>followed</w:t>
+      </w:r>
+      <w:proofErr w:type="spellEnd"/>
+      <w:r>
+        <w:t xml:space="preserve"> </w:t>
+      </w:r>
+      <w:proofErr w:type="spellStart"/>
+      <w:r>
+        <w:t>by</w:t>
+      </w:r>
+      <w:proofErr w:type="spellEnd"/>
+      <w:r>
+        <w:t xml:space="preserve"> a </w:t>
+      </w:r>
+      <w:proofErr w:type="spellStart"/>
+      <w:r>
+        <w:t>bulleted</w:t>
+      </w:r>
+      <w:proofErr w:type="spellEnd"/>
+      <w:r>
+        <w:t xml:space="preserve"> list of </w:t>
+      </w:r>
+      <w:proofErr w:type="spellStart"/>
+      <w:r>
+        <w:t>three</w:t>
+      </w:r>
+      <w:proofErr w:type="spellEnd"/>
+      <w:r>
+        <w:t xml:space="preserve"> </w:t>
+      </w:r>
+      <w:proofErr w:type="spellStart"/>
+      <w:r>
+        <w:t>fruits</w:t>
+      </w:r>
+      <w:proofErr w:type="spellEnd"/>
+      <w:r>
+        <w:t>:</w:t>
+      </w:r>
     </w:p>
     <w:p>
       <w:pPr>
-        <w:pStyle w:val="Normal"/>
-      </w:pPr>
-      <w:proofErr w:type="spellStart"/>
-      <w:r>
-        <w:rPr/>
-        <w:t>This</w:t>
-      </w:r>
-      <w:proofErr w:type="spellEnd"/>
-      <w:r>
-        <w:rPr/>
-        <w:t xml:space="preserve"> is a test. It </w:t>
-      </w:r>
-      <w:proofErr w:type="spellStart"/>
-      <w:r>
-        <w:rPr/>
-        <w:t>contains</w:t>
-      </w:r>
-      <w:proofErr w:type="spellEnd"/>
-      <w:r>
-        <w:rPr/>
-        <w:t xml:space="preserve"> </w:t>
-      </w:r>
-      <w:proofErr w:type="spellStart"/>
-      <w:r>
-        <w:rPr/>
-        <w:t>two</w:t>
-      </w:r>
-      <w:proofErr w:type="spellEnd"/>
-      <w:r>
-        <w:rPr/>
-        <w:t xml:space="preserve"> paragraphs. This is the first one.</w:t>
-      </w:r>
+        <w:pStyle w:val="Lijstalinea"/>
+        <w:numPr>
+          <w:ilvl w:val="0"/>
+          <w:numId w:val="1"/>
+        </w:numPr>
+      </w:pPr>
+      <w:proofErr w:type="spellStart"/>
+      <w:r>
+        <w:t>Banana</w:t>
+      </w:r>
+      <w:proofErr w:type="spellEnd"/>
     </w:p>
     <w:p>
       <w:pPr>
-        <w:pStyle w:val="Normal"/>
-      </w:pPr>
-      <w:proofErr w:type="spellStart"/>
-      <w:r>
-        <w:rPr/>
-        <w:t>This</w:t>
-      </w:r>
-      <w:proofErr w:type="spellEnd"/>
-      <w:r>
-        <w:rPr/>
-        <w:t xml:space="preserve"> is </w:t>
-      </w:r>
-      <w:proofErr w:type="spellStart"/>
-      <w:r>
-        <w:rPr/>
-        <w:t>the</w:t>
-      </w:r>
-      <w:proofErr w:type="spellEnd"/>
-      <w:r>
-        <w:rPr/>
-        <w:t xml:space="preserve"> second </w:t>
-      </w:r>
-      <w:proofErr w:type="spellStart"/>
-      <w:r>
-        <w:rPr/>
-        <w:t>one</w:t>
-      </w:r>
-      <w:proofErr w:type="spellEnd"/>
-      <w:r>
-        <w:rPr/>
-        <w:t xml:space="preserve">, </w:t>
-      </w:r>
-      <w:proofErr w:type="spellStart"/>
-      <w:r>
-        <w:rPr/>
-        <w:t>with</w:t>
-      </w:r>
-      <w:proofErr w:type="spellEnd"/>
-      <w:r>
-        <w:rPr/>
-        <w:t xml:space="preserve"> </w:t>
-      </w:r>
-      <w:proofErr w:type="spellStart"/>
-      <w:r>
-        <w:rPr/>
-        <w:t>only</w:t>
-      </w:r>
-      <w:proofErr w:type="spellEnd"/>
-      <w:r>
-        <w:rPr/>
-        <w:t xml:space="preserve"> </w:t>
-      </w:r>
-      <w:proofErr w:type="spellStart"/>
-      <w:r>
-        <w:rPr/>
-        <w:t>one</w:t>
-      </w:r>
-      <w:proofErr w:type="spellEnd"/>
-      <w:r>
-        <w:rPr/>
-        <w:t xml:space="preserve"> </w:t>
-      </w:r>
-      <w:proofErr w:type="spellStart"/>
-      <w:r>
-        <w:rPr/>
-        <w:t>sentence</w:t>
-      </w:r>
-      <w:proofErr w:type="spellEnd"/>
-      <w:r>
-        <w:rPr/>
-        <w:t xml:space="preserve"> </w:t>
-      </w:r>
-      <w:proofErr w:type="spellStart"/>
-      <w:r>
-        <w:rPr/>
-        <w:t>and</w:t>
-      </w:r>
-      <w:proofErr w:type="spellEnd"/>
-      <w:r>
-        <w:rPr/>
-        <w:t xml:space="preserve"> </w:t>
-      </w:r>
-      <w:proofErr w:type="spellStart"/>
-      <w:r>
-        <w:rPr/>
-        <w:t>followed</w:t>
-      </w:r>
-      <w:proofErr w:type="spellEnd"/>
-      <w:r>
-        <w:rPr/>
-        <w:t xml:space="preserve"> </w:t>
-      </w:r>
-      <w:proofErr w:type="spellStart"/>
-      <w:r>
-        <w:rPr/>
-        <w:t>by</w:t>
-      </w:r>
-      <w:proofErr w:type="spellEnd"/>
-      <w:r>
-        <w:rPr/>
-        <w:t xml:space="preserve"> a </w:t>
-      </w:r>
-      <w:proofErr w:type="spellStart"/>
-      <w:r>
-        <w:rPr/>
-        <w:t>bulleted</w:t>
-      </w:r>
-      <w:proofErr w:type="spellEnd"/>
-      <w:r>
-        <w:rPr/>
-        <w:t xml:space="preserve"> list of three fruits:</w:t>
+        <w:pStyle w:val="Lijstalinea"/>
+        <w:numPr>
+          <w:ilvl w:val="0"/>
+          <w:numId w:val="1"/>
+        </w:numPr>
+      </w:pPr>
+      <w:r>
+        <w:t>Apple</w:t>
       </w:r>
     </w:p>
     <w:p>
       <w:pPr>
-        <w:pStyle w:val="ListParagraph"/>
+        <w:pStyle w:val="Lijstalinea"/>
         <w:numPr>
           <w:ilvl w:val="0"/>
-          <w:numId w:val="2"/>
+          <w:numId w:val="1"/>
         </w:numPr>
-        <w:rPr>
-          <w:sz w:val="22"/>
-          <w:szCs w:val="22"/>
-        </w:rPr>
-      </w:pPr>
-      <w:r>
-        <w:rPr/>
-        <w:t>Banana</w:t>
-      </w:r>
+      </w:pPr>
+      <w:proofErr w:type="spellStart"/>
+      <w:r>
+        <w:t>Pear</w:t>
+      </w:r>
+      <w:proofErr w:type="spellEnd"/>
     </w:p>
     <w:p>
-      <w:pPr>
-        <w:pStyle w:val="ListParagraph"/>
-        <w:numPr>
-          <w:ilvl w:val="0"/>
-          <w:numId w:val="2"/>
-        </w:numPr>
-        <w:rPr>
-          <w:sz w:val="22"/>
-          <w:szCs w:val="22"/>
-        </w:rPr>
-      </w:pPr>
-      <w:r>
-        <w:rPr/>
-        <w:t>Apple</w:t>
-      </w:r>
-    </w:p>
-    <w:p>
-      <w:pPr>
-        <w:pStyle w:val="ListParagraph"/>
-        <w:numPr>
-          <w:ilvl w:val="0"/>
-          <w:numId w:val="2"/>
-        </w:numPr>
-        <w:rPr>
-          <w:sz w:val="22"/>
-          <w:szCs w:val="22"/>
-        </w:rPr>
-      </w:pPr>
-      <w:r>
-        <w:rPr/>
-        <w:t>Pear</w:t>
-      </w:r>
-    </w:p>
-    <w:p>
-      <w:pPr>
-        <w:pStyle w:val="Normal"/>
-        <w:ind w:left="0"/>
-      </w:pPr>
-      <w:r>
-        <w:rPr/>
+      <w:r>
         <w:t xml:space="preserve">Here is a </w:t>
       </w:r>
-      <w:hyperlink r:id="R0739b21b2d5b428e">
+      <w:hyperlink r:id="rId5">
         <w:r>
           <w:rPr>
             <w:rStyle w:val="Hyperlink"/>
@@ -244,154 +240,132 @@
         </w:r>
       </w:hyperlink>
       <w:r>
-        <w:rPr/>
-        <w:t xml:space="preserve"> </w:t>
-      </w:r>
-      <w:r>
-        <w:rPr/>
+        <w:t xml:space="preserve"> </w:t>
+      </w:r>
+      <w:proofErr w:type="spellStart"/>
+      <w:r>
         <w:t>to</w:t>
       </w:r>
-      <w:r>
-        <w:rPr/>
-        <w:t xml:space="preserve"> </w:t>
-      </w:r>
-      <w:r>
-        <w:rPr/>
+      <w:proofErr w:type="spellEnd"/>
+      <w:r>
+        <w:t xml:space="preserve"> </w:t>
+      </w:r>
+      <w:proofErr w:type="spellStart"/>
+      <w:r>
         <w:t>the</w:t>
       </w:r>
-      <w:r>
-        <w:rPr/>
-        <w:t xml:space="preserve"> </w:t>
-      </w:r>
-      <w:r>
-        <w:rPr/>
+      <w:proofErr w:type="spellEnd"/>
+      <w:r>
+        <w:t xml:space="preserve"> </w:t>
+      </w:r>
+      <w:proofErr w:type="spellStart"/>
+      <w:r>
         <w:t>FoLiA</w:t>
       </w:r>
-      <w:r>
-        <w:rPr/>
+      <w:proofErr w:type="spellEnd"/>
+      <w:r>
         <w:t xml:space="preserve"> website.</w:t>
       </w:r>
     </w:p>
     <w:p>
-      <w:pPr>
-        <w:pStyle w:val="Normal"/>
-      </w:pPr>
-      <w:proofErr w:type="spellStart"/>
-      <w:r>
-        <w:rPr/>
+      <w:proofErr w:type="spellStart"/>
+      <w:r>
         <w:t>Now</w:t>
       </w:r>
       <w:proofErr w:type="spellEnd"/>
       <w:r>
-        <w:rPr/>
         <w:t xml:space="preserve"> we </w:t>
       </w:r>
       <w:proofErr w:type="spellStart"/>
       <w:r>
-        <w:rPr/>
         <w:t>will</w:t>
       </w:r>
       <w:proofErr w:type="spellEnd"/>
       <w:r>
-        <w:rPr/>
         <w:t xml:space="preserve"> test </w:t>
       </w:r>
       <w:proofErr w:type="spellStart"/>
       <w:r>
-        <w:rPr/>
         <w:t>some</w:t>
       </w:r>
       <w:proofErr w:type="spellEnd"/>
       <w:r>
-        <w:rPr/>
-        <w:t xml:space="preserve"> </w:t>
-      </w:r>
-      <w:proofErr w:type="spellStart"/>
-      <w:r>
-        <w:rPr/>
+        <w:t xml:space="preserve"> </w:t>
+      </w:r>
+      <w:proofErr w:type="spellStart"/>
+      <w:r>
         <w:t>markup</w:t>
       </w:r>
       <w:proofErr w:type="spellEnd"/>
       <w:r>
-        <w:rPr/>
-        <w:t xml:space="preserve"> </w:t>
-      </w:r>
-      <w:proofErr w:type="spellStart"/>
-      <w:r>
-        <w:rPr/>
+        <w:t xml:space="preserve"> </w:t>
+      </w:r>
+      <w:proofErr w:type="spellStart"/>
+      <w:r>
         <w:t>by</w:t>
       </w:r>
       <w:proofErr w:type="spellEnd"/>
       <w:r>
-        <w:rPr/>
         <w:t xml:space="preserve"> making </w:t>
       </w:r>
       <w:proofErr w:type="spellStart"/>
       <w:r>
-        <w:rPr/>
         <w:t>some</w:t>
       </w:r>
       <w:proofErr w:type="spellEnd"/>
       <w:r>
-        <w:rPr/>
-        <w:t xml:space="preserve"> </w:t>
-      </w:r>
-      <w:proofErr w:type="spellStart"/>
-      <w:r>
-        <w:rPr/>
+        <w:t xml:space="preserve"> </w:t>
+      </w:r>
+      <w:proofErr w:type="spellStart"/>
+      <w:r>
         <w:t>words</w:t>
       </w:r>
       <w:proofErr w:type="spellEnd"/>
       <w:r>
-        <w:rPr/>
         <w:t xml:space="preserve"> </w:t>
       </w:r>
       <w:proofErr w:type="spellStart"/>
       <w:r>
         <w:rPr>
-          <w:b w:val="1"/>
-          <w:bCs w:val="1"/>
+          <w:b/>
+          <w:bCs/>
         </w:rPr>
         <w:t>bold</w:t>
       </w:r>
       <w:proofErr w:type="spellEnd"/>
       <w:r>
         <w:rPr>
-          <w:b w:val="1"/>
-          <w:bCs w:val="1"/>
+          <w:b/>
+          <w:bCs/>
         </w:rPr>
         <w:t xml:space="preserve"> </w:t>
       </w:r>
       <w:r>
-        <w:rPr/>
         <w:t xml:space="preserve">or putting </w:t>
       </w:r>
       <w:proofErr w:type="spellStart"/>
       <w:r>
-        <w:rPr/>
         <w:t>them</w:t>
       </w:r>
       <w:proofErr w:type="spellEnd"/>
       <w:r>
-        <w:rPr/>
         <w:t xml:space="preserve"> in </w:t>
       </w:r>
       <w:proofErr w:type="spellStart"/>
       <w:r>
         <w:rPr>
-          <w:i w:val="1"/>
-          <w:iCs w:val="1"/>
+          <w:i/>
+          <w:iCs/>
         </w:rPr>
         <w:t>italics</w:t>
       </w:r>
       <w:proofErr w:type="spellEnd"/>
       <w:r>
-        <w:rPr/>
         <w:t>.</w:t>
       </w:r>
     </w:p>
     <w:sectPr>
-      <w:pgSz w:w="11906" w:h="16838" w:orient="portrait"/>
+      <w:pgSz w:w="11906" w:h="16838"/>
       <w:pgMar w:top="1440" w:right="1440" w:bottom="1440" w:left="1440" w:header="708" w:footer="708" w:gutter="0"/>
       <w:cols w:space="708"/>
       <w:docGrid w:linePitch="360"/>
@@ -401,10 +375,12 @@
 </file>
 
 <file path=word/numbering.xml><?xml version="1.0" encoding="utf-8"?>
-<w:numbering xmlns:w="http://schemas.openxmlformats.org/wordprocessingml/2006/main">
-  <w:abstractNum xmlns:w="http://schemas.openxmlformats.org/wordprocessingml/2006/main" w:abstractNumId="2">
-    <w:multiLevelType xmlns:w="http://schemas.openxmlformats.org/wordprocessingml/2006/main" w:val="hybridMultilevel"/>
-    <w:lvl xmlns:w="http://schemas.openxmlformats.org/wordprocessingml/2006/main" w:ilvl="0">
+<w:numbering xmlns:wpc="http://schemas.microsoft.com/office/word/2010/wordprocessingCanvas" xmlns:cx="http://schemas.microsoft.com/office/drawing/2014/chartex" xmlns:cx1="http://schemas.microsoft.com/office/drawing/2015/9/8/chartex" xmlns:cx2="http://schemas.microsoft.com/office/drawing/2015/10/21/chartex" xmlns:cx3="http://schemas.microsoft.com/office/drawing/2016/5/9/chartex" xmlns:cx4="http://schemas.microsoft.com/office/drawing/2016/5/10/chartex" xmlns:cx5="http://schemas.microsoft.com/office/drawing/2016/5/11/chartex" xmlns:cx6="http://schemas.microsoft.com/office/drawing/2016/5/12/chartex" xmlns:cx7="http://schemas.microsoft.com/office/drawing/2016/5/13/chartex" xmlns:cx8="http://schemas.microsoft.com/office/drawing/2016/5/14/chartex" xmlns:mc="http://schemas.openxmlformats.org/markup-compatibility/2006" xmlns:aink="http://schemas.microsoft.com/office/drawing/2016/ink" xmlns:am3d="http://schemas.microsoft.com/office/drawing/2017/model3d" xmlns:o="urn:schemas-microsoft-com:office:office" xmlns:r="http://schemas.openxmlformats.org/officeDocument/2006/relationships" xmlns:m="http://schemas.openxmlformats.org/officeDocument/2006/math" xmlns:v="urn:schemas-microsoft-com:vml" xmlns:wp14="http://schemas.microsoft.com/office/word/2010/wordprocessingDrawing" xmlns:wp="http://schemas.openxmlformats.org/drawingml/2006/wordprocessingDrawing" xmlns:w10="urn:schemas-microsoft-com:office:word" xmlns:w="http://schemas.openxmlformats.org/wordprocessingml/2006/main" xmlns:w14="http://schemas.microsoft.com/office/word/2010/wordml" xmlns:w15="http://schemas.microsoft.com/office/word/2012/wordml" xmlns:w16cid="http://schemas.microsoft.com/office/word/2016/wordml/cid" xmlns:w16se="http://schemas.microsoft.com/office/word/2015/wordml/symex" xmlns:wpg="http://schemas.microsoft.com/office/word/2010/wordprocessingGroup" xmlns:wpi="http://schemas.microsoft.com/office/word/2010/wordprocessingInk" xmlns:wne="http://schemas.microsoft.com/office/word/2006/wordml" xmlns:wps="http://schemas.microsoft.com/office/word/2010/wordprocessingShape" mc:Ignorable="w14 w15 w16se w16cid wp14">
+  <w:abstractNum w:abstractNumId="0" w15:restartNumberingAfterBreak="0">
+    <w:nsid w:val="30A15ACD"/>
+    <w:multiLevelType w:val="hybridMultilevel"/>
+    <w:tmpl w:val="71B6F1A0"/>
+    <w:lvl w:ilvl="0" w:tplc="06DA2C76">
       <w:start w:val="1"/>
       <w:numFmt w:val="bullet"/>
       <w:lvlText w:val=""/>
@@ -413,10 +389,10 @@
         <w:ind w:left="720" w:hanging="360"/>
       </w:pPr>
       <w:rPr>
-        <w:rFonts w:hint="default" w:ascii="Symbol" w:hAnsi="Symbol"/>
-      </w:rPr>
-    </w:lvl>
-    <w:lvl xmlns:w="http://schemas.openxmlformats.org/wordprocessingml/2006/main" w:ilvl="1">
+        <w:rFonts w:ascii="Symbol" w:hAnsi="Symbol" w:hint="default"/>
+      </w:rPr>
+    </w:lvl>
+    <w:lvl w:ilvl="1" w:tplc="2818ACEA">
       <w:start w:val="1"/>
       <w:numFmt w:val="bullet"/>
       <w:lvlText w:val="o"/>
@@ -425,10 +401,10 @@
         <w:ind w:left="1440" w:hanging="360"/>
       </w:pPr>
       <w:rPr>
-        <w:rFonts w:hint="default" w:ascii="Courier New" w:hAnsi="Courier New"/>
-      </w:rPr>
-    </w:lvl>
-    <w:lvl xmlns:w="http://schemas.openxmlformats.org/wordprocessingml/2006/main" w:ilvl="2">
+        <w:rFonts w:ascii="Courier New" w:hAnsi="Courier New" w:hint="default"/>
+      </w:rPr>
+    </w:lvl>
+    <w:lvl w:ilvl="2" w:tplc="16B68E74">
       <w:start w:val="1"/>
       <w:numFmt w:val="bullet"/>
       <w:lvlText w:val=""/>
@@ -437,10 +413,10 @@
         <w:ind w:left="2160" w:hanging="360"/>
       </w:pPr>
       <w:rPr>
-        <w:rFonts w:hint="default" w:ascii="Wingdings" w:hAnsi="Wingdings"/>
-      </w:rPr>
-    </w:lvl>
-    <w:lvl xmlns:w="http://schemas.openxmlformats.org/wordprocessingml/2006/main" w:ilvl="3">
+        <w:rFonts w:ascii="Wingdings" w:hAnsi="Wingdings" w:hint="default"/>
+      </w:rPr>
+    </w:lvl>
+    <w:lvl w:ilvl="3" w:tplc="73CE0000">
       <w:start w:val="1"/>
       <w:numFmt w:val="bullet"/>
       <w:lvlText w:val=""/>
@@ -449,10 +425,10 @@
         <w:ind w:left="2880" w:hanging="360"/>
       </w:pPr>
       <w:rPr>
-        <w:rFonts w:hint="default" w:ascii="Symbol" w:hAnsi="Symbol"/>
-      </w:rPr>
-    </w:lvl>
-    <w:lvl xmlns:w="http://schemas.openxmlformats.org/wordprocessingml/2006/main" w:ilvl="4">
+        <w:rFonts w:ascii="Symbol" w:hAnsi="Symbol" w:hint="default"/>
+      </w:rPr>
+    </w:lvl>
+    <w:lvl w:ilvl="4" w:tplc="7C3CA6C0">
       <w:start w:val="1"/>
       <w:numFmt w:val="bullet"/>
       <w:lvlText w:val="o"/>
@@ -461,10 +437,10 @@
         <w:ind w:left="3600" w:hanging="360"/>
       </w:pPr>
       <w:rPr>
-        <w:rFonts w:hint="default" w:ascii="Courier New" w:hAnsi="Courier New"/>
-      </w:rPr>
-    </w:lvl>
-    <w:lvl xmlns:w="http://schemas.openxmlformats.org/wordprocessingml/2006/main" w:ilvl="5">
+        <w:rFonts w:ascii="Courier New" w:hAnsi="Courier New" w:hint="default"/>
+      </w:rPr>
+    </w:lvl>
+    <w:lvl w:ilvl="5" w:tplc="A328C61A">
       <w:start w:val="1"/>
       <w:numFmt w:val="bullet"/>
       <w:lvlText w:val=""/>
@@ -473,10 +449,10 @@
         <w:ind w:left="4320" w:hanging="360"/>
       </w:pPr>
       <w:rPr>
-        <w:rFonts w:hint="default" w:ascii="Wingdings" w:hAnsi="Wingdings"/>
-      </w:rPr>
-    </w:lvl>
-    <w:lvl xmlns:w="http://schemas.openxmlformats.org/wordprocessingml/2006/main" w:ilvl="6">
+        <w:rFonts w:ascii="Wingdings" w:hAnsi="Wingdings" w:hint="default"/>
+      </w:rPr>
+    </w:lvl>
+    <w:lvl w:ilvl="6" w:tplc="844E19C6">
       <w:start w:val="1"/>
       <w:numFmt w:val="bullet"/>
       <w:lvlText w:val=""/>
@@ -485,10 +461,10 @@
         <w:ind w:left="5040" w:hanging="360"/>
       </w:pPr>
       <w:rPr>
-        <w:rFonts w:hint="default" w:ascii="Symbol" w:hAnsi="Symbol"/>
-      </w:rPr>
-    </w:lvl>
-    <w:lvl xmlns:w="http://schemas.openxmlformats.org/wordprocessingml/2006/main" w:ilvl="7">
+        <w:rFonts w:ascii="Symbol" w:hAnsi="Symbol" w:hint="default"/>
+      </w:rPr>
+    </w:lvl>
+    <w:lvl w:ilvl="7" w:tplc="0A1C207E">
       <w:start w:val="1"/>
       <w:numFmt w:val="bullet"/>
       <w:lvlText w:val="o"/>
@@ -497,10 +473,10 @@
         <w:ind w:left="5760" w:hanging="360"/>
       </w:pPr>
       <w:rPr>
-        <w:rFonts w:hint="default" w:ascii="Courier New" w:hAnsi="Courier New"/>
-      </w:rPr>
-    </w:lvl>
-    <w:lvl xmlns:w="http://schemas.openxmlformats.org/wordprocessingml/2006/main" w:ilvl="8">
+        <w:rFonts w:ascii="Courier New" w:hAnsi="Courier New" w:hint="default"/>
+      </w:rPr>
+    </w:lvl>
+    <w:lvl w:ilvl="8" w:tplc="E6782608">
       <w:start w:val="1"/>
       <w:numFmt w:val="bullet"/>
       <w:lvlText w:val=""/>
@@ -509,13 +485,15 @@
         <w:ind w:left="6480" w:hanging="360"/>
       </w:pPr>
       <w:rPr>
-        <w:rFonts w:hint="default" w:ascii="Wingdings" w:hAnsi="Wingdings"/>
+        <w:rFonts w:ascii="Wingdings" w:hAnsi="Wingdings" w:hint="default"/>
       </w:rPr>
     </w:lvl>
   </w:abstractNum>
-  <w:abstractNum xmlns:w="http://schemas.openxmlformats.org/wordprocessingml/2006/main" w:abstractNumId="1">
-    <w:multiLevelType xmlns:w="http://schemas.openxmlformats.org/wordprocessingml/2006/main" w:val="hybridMultilevel"/>
-    <w:lvl xmlns:w="http://schemas.openxmlformats.org/wordprocessingml/2006/main" w:ilvl="0">
+  <w:abstractNum w:abstractNumId="1" w15:restartNumberingAfterBreak="0">
+    <w:nsid w:val="506863D0"/>
+    <w:multiLevelType w:val="hybridMultilevel"/>
+    <w:tmpl w:val="D0BEBDC8"/>
+    <w:lvl w:ilvl="0" w:tplc="1C56574C">
       <w:start w:val="1"/>
       <w:numFmt w:val="bullet"/>
       <w:lvlText w:val=""/>
@@ -524,10 +502,10 @@
         <w:ind w:left="720" w:hanging="360"/>
       </w:pPr>
       <w:rPr>
-        <w:rFonts w:hint="default" w:ascii="Symbol" w:hAnsi="Symbol"/>
-      </w:rPr>
-    </w:lvl>
-    <w:lvl xmlns:w="http://schemas.openxmlformats.org/wordprocessingml/2006/main" w:ilvl="1">
+        <w:rFonts w:ascii="Symbol" w:hAnsi="Symbol" w:hint="default"/>
+      </w:rPr>
+    </w:lvl>
+    <w:lvl w:ilvl="1" w:tplc="85081780">
       <w:start w:val="1"/>
       <w:numFmt w:val="bullet"/>
       <w:lvlText w:val="o"/>
@@ -536,10 +514,10 @@
         <w:ind w:left="1440" w:hanging="360"/>
       </w:pPr>
       <w:rPr>
-        <w:rFonts w:hint="default" w:ascii="Courier New" w:hAnsi="Courier New"/>
-      </w:rPr>
-    </w:lvl>
-    <w:lvl xmlns:w="http://schemas.openxmlformats.org/wordprocessingml/2006/main" w:ilvl="2">
+        <w:rFonts w:ascii="Courier New" w:hAnsi="Courier New" w:hint="default"/>
+      </w:rPr>
+    </w:lvl>
+    <w:lvl w:ilvl="2" w:tplc="06B485F4">
       <w:start w:val="1"/>
       <w:numFmt w:val="bullet"/>
       <w:lvlText w:val=""/>
@@ -548,10 +526,10 @@
         <w:ind w:left="2160" w:hanging="360"/>
       </w:pPr>
       <w:rPr>
-        <w:rFonts w:hint="default" w:ascii="Wingdings" w:hAnsi="Wingdings"/>
-      </w:rPr>
-    </w:lvl>
-    <w:lvl xmlns:w="http://schemas.openxmlformats.org/wordprocessingml/2006/main" w:ilvl="3">
+        <w:rFonts w:ascii="Wingdings" w:hAnsi="Wingdings" w:hint="default"/>
+      </w:rPr>
+    </w:lvl>
+    <w:lvl w:ilvl="3" w:tplc="417E0120">
       <w:start w:val="1"/>
       <w:numFmt w:val="bullet"/>
       <w:lvlText w:val=""/>
@@ -560,10 +538,10 @@
         <w:ind w:left="2880" w:hanging="360"/>
       </w:pPr>
       <w:rPr>
-        <w:rFonts w:hint="default" w:ascii="Symbol" w:hAnsi="Symbol"/>
-      </w:rPr>
-    </w:lvl>
-    <w:lvl xmlns:w="http://schemas.openxmlformats.org/wordprocessingml/2006/main" w:ilvl="4">
+        <w:rFonts w:ascii="Symbol" w:hAnsi="Symbol" w:hint="default"/>
+      </w:rPr>
+    </w:lvl>
+    <w:lvl w:ilvl="4" w:tplc="62D61FAE">
       <w:start w:val="1"/>
       <w:numFmt w:val="bullet"/>
       <w:lvlText w:val="o"/>
@@ -572,10 +550,10 @@
         <w:ind w:left="3600" w:hanging="360"/>
       </w:pPr>
       <w:rPr>
-        <w:rFonts w:hint="default" w:ascii="Courier New" w:hAnsi="Courier New"/>
-      </w:rPr>
-    </w:lvl>
-    <w:lvl xmlns:w="http://schemas.openxmlformats.org/wordprocessingml/2006/main" w:ilvl="5">
+        <w:rFonts w:ascii="Courier New" w:hAnsi="Courier New" w:hint="default"/>
+      </w:rPr>
+    </w:lvl>
+    <w:lvl w:ilvl="5" w:tplc="D6F88F60">
       <w:start w:val="1"/>
       <w:numFmt w:val="bullet"/>
       <w:lvlText w:val=""/>
@@ -584,10 +562,10 @@
         <w:ind w:left="4320" w:hanging="360"/>
       </w:pPr>
       <w:rPr>
-        <w:rFonts w:hint="default" w:ascii="Wingdings" w:hAnsi="Wingdings"/>
-      </w:rPr>
-    </w:lvl>
-    <w:lvl xmlns:w="http://schemas.openxmlformats.org/wordprocessingml/2006/main" w:ilvl="6">
+        <w:rFonts w:ascii="Wingdings" w:hAnsi="Wingdings" w:hint="default"/>
+      </w:rPr>
+    </w:lvl>
+    <w:lvl w:ilvl="6" w:tplc="E3A85D40">
       <w:start w:val="1"/>
       <w:numFmt w:val="bullet"/>
       <w:lvlText w:val=""/>
@@ -596,10 +574,10 @@
         <w:ind w:left="5040" w:hanging="360"/>
       </w:pPr>
       <w:rPr>
-        <w:rFonts w:hint="default" w:ascii="Symbol" w:hAnsi="Symbol"/>
-      </w:rPr>
-    </w:lvl>
-    <w:lvl xmlns:w="http://schemas.openxmlformats.org/wordprocessingml/2006/main" w:ilvl="7">
+        <w:rFonts w:ascii="Symbol" w:hAnsi="Symbol" w:hint="default"/>
+      </w:rPr>
+    </w:lvl>
+    <w:lvl w:ilvl="7" w:tplc="E8440FE8">
       <w:start w:val="1"/>
       <w:numFmt w:val="bullet"/>
       <w:lvlText w:val="o"/>
@@ -608,10 +586,10 @@
         <w:ind w:left="5760" w:hanging="360"/>
       </w:pPr>
       <w:rPr>
-        <w:rFonts w:hint="default" w:ascii="Courier New" w:hAnsi="Courier New"/>
-      </w:rPr>
-    </w:lvl>
-    <w:lvl xmlns:w="http://schemas.openxmlformats.org/wordprocessingml/2006/main" w:ilvl="8">
+        <w:rFonts w:ascii="Courier New" w:hAnsi="Courier New" w:hint="default"/>
+      </w:rPr>
+    </w:lvl>
+    <w:lvl w:ilvl="8" w:tplc="89948590">
       <w:start w:val="1"/>
       <w:numFmt w:val="bullet"/>
       <w:lvlText w:val=""/>
@@ -620,25 +598,25 @@
         <w:ind w:left="6480" w:hanging="360"/>
       </w:pPr>
       <w:rPr>
-        <w:rFonts w:hint="default" w:ascii="Wingdings" w:hAnsi="Wingdings"/>
+        <w:rFonts w:ascii="Wingdings" w:hAnsi="Wingdings" w:hint="default"/>
       </w:rPr>
     </w:lvl>
   </w:abstractNum>
-  <w:num w:numId="2">
-    <w:abstractNumId w:val="2"/>
-  </w:num>
   <w:num w:numId="1">
     <w:abstractNumId w:val="1"/>
+  </w:num>
+  <w:num w:numId="2">
+    <w:abstractNumId w:val="0"/>
   </w:num>
 </w:numbering>
 </file>
 
 <file path=word/styles.xml><?xml version="1.0" encoding="utf-8"?>
-<w:styles xmlns:wp14="http://schemas.microsoft.com/office/word/2010/wordprocessingDrawing" xmlns:mc="http://schemas.openxmlformats.org/markup-compatibility/2006" xmlns:r="http://schemas.openxmlformats.org/officeDocument/2006/relationships" xmlns:w="http://schemas.openxmlformats.org/wordprocessingml/2006/main" xmlns:w14="http://schemas.microsoft.com/office/word/2010/wordml" xmlns:w15="http://schemas.microsoft.com/office/word/2012/wordml" mc:Ignorable="w14 w15 wp14">
+<w:styles xmlns:mc="http://schemas.openxmlformats.org/markup-compatibility/2006" xmlns:r="http://schemas.openxmlformats.org/officeDocument/2006/relationships" xmlns:w="http://schemas.openxmlformats.org/wordprocessingml/2006/main" xmlns:w14="http://schemas.microsoft.com/office/word/2010/wordml" xmlns:w15="http://schemas.microsoft.com/office/word/2012/wordml" xmlns:w16cid="http://schemas.microsoft.com/office/word/2016/wordml/cid" xmlns:w16se="http://schemas.microsoft.com/office/word/2015/wordml/symex" mc:Ignorable="w14 w15 w16se w16cid">
   <w:docDefaults>
     <w:rPrDefault>
       <w:rPr>
-        <w:rFonts w:asciiTheme="minorHAnsi" w:hAnsiTheme="minorHAnsi" w:eastAsiaTheme="minorHAnsi" w:cstheme="minorBidi"/>
+        <w:rFonts w:asciiTheme="minorHAnsi" w:eastAsiaTheme="minorHAnsi" w:hAnsiTheme="minorHAnsi" w:cstheme="minorBidi"/>
         <w:sz w:val="22"/>
         <w:szCs w:val="22"/>
         <w:lang w:val="nl-NL" w:eastAsia="en-US" w:bidi="ar-SA"/>
@@ -650,17 +628,17 @@
       </w:pPr>
     </w:pPrDefault>
   </w:docDefaults>
-  <w:latentStyles w:defLockedState="0" w:defUIPriority="99" w:defSemiHidden="0" w:defUnhideWhenUsed="0" w:defQFormat="0" w:count="371">
+  <w:latentStyles w:defLockedState="0" w:defUIPriority="99" w:defSemiHidden="0" w:defUnhideWhenUsed="0" w:defQFormat="0" w:count="377">
     <w:lsdException w:name="Normal" w:uiPriority="0" w:qFormat="1"/>
     <w:lsdException w:name="heading 1" w:uiPriority="9" w:qFormat="1"/>
-    <w:lsdException w:name="heading 2" w:uiPriority="9" w:semiHidden="1" w:unhideWhenUsed="1" w:qFormat="1"/>
-    <w:lsdException w:name="heading 3" w:uiPriority="9" w:semiHidden="1" w:unhideWhenUsed="1" w:qFormat="1"/>
-    <w:lsdException w:name="heading 4" w:uiPriority="9" w:semiHidden="1" w:unhideWhenUsed="1" w:qFormat="1"/>
-    <w:lsdException w:name="heading 5" w:uiPriority="9" w:semiHidden="1" w:unhideWhenUsed="1" w:qFormat="1"/>
-    <w:lsdException w:name="heading 6" w:uiPriority="9" w:semiHidden="1" w:unhideWhenUsed="1" w:qFormat="1"/>
-    <w:lsdException w:name="heading 7" w:uiPriority="9" w:semiHidden="1" w:unhideWhenUsed="1" w:qFormat="1"/>
-    <w:lsdException w:name="heading 8" w:uiPriority="9" w:semiHidden="1" w:unhideWhenUsed="1" w:qFormat="1"/>
-    <w:lsdException w:name="heading 9" w:uiPriority="9" w:semiHidden="1" w:unhideWhenUsed="1" w:qFormat="1"/>
+    <w:lsdException w:name="heading 2" w:semiHidden="1" w:uiPriority="9" w:unhideWhenUsed="1" w:qFormat="1"/>
+    <w:lsdException w:name="heading 3" w:semiHidden="1" w:uiPriority="9" w:unhideWhenUsed="1" w:qFormat="1"/>
+    <w:lsdException w:name="heading 4" w:semiHidden="1" w:uiPriority="9" w:unhideWhenUsed="1" w:qFormat="1"/>
+    <w:lsdException w:name="heading 5" w:semiHidden="1" w:uiPriority="9" w:unhideWhenUsed="1" w:qFormat="1"/>
+    <w:lsdException w:name="heading 6" w:semiHidden="1" w:uiPriority="9" w:unhideWhenUsed="1" w:qFormat="1"/>
+    <w:lsdException w:name="heading 7" w:semiHidden="1" w:uiPriority="9" w:unhideWhenUsed="1" w:qFormat="1"/>
+    <w:lsdException w:name="heading 8" w:semiHidden="1" w:uiPriority="9" w:unhideWhenUsed="1" w:qFormat="1"/>
+    <w:lsdException w:name="heading 9" w:semiHidden="1" w:uiPriority="9" w:unhideWhenUsed="1" w:qFormat="1"/>
     <w:lsdException w:name="index 1" w:semiHidden="1" w:unhideWhenUsed="1"/>
     <w:lsdException w:name="index 2" w:semiHidden="1" w:unhideWhenUsed="1"/>
     <w:lsdException w:name="index 3" w:semiHidden="1" w:unhideWhenUsed="1"/>
@@ -670,22 +648,22 @@
     <w:lsdException w:name="index 7" w:semiHidden="1" w:unhideWhenUsed="1"/>
     <w:lsdException w:name="index 8" w:semiHidden="1" w:unhideWhenUsed="1"/>
     <w:lsdException w:name="index 9" w:semiHidden="1" w:unhideWhenUsed="1"/>
-    <w:lsdException w:name="toc 1" w:uiPriority="39" w:semiHidden="1" w:unhideWhenUsed="1"/>
-    <w:lsdException w:name="toc 2" w:uiPriority="39" w:semiHidden="1" w:unhideWhenUsed="1"/>
-    <w:lsdException w:name="toc 3" w:uiPriority="39" w:semiHidden="1" w:unhideWhenUsed="1"/>
-    <w:lsdException w:name="toc 4" w:uiPriority="39" w:semiHidden="1" w:unhideWhenUsed="1"/>
-    <w:lsdException w:name="toc 5" w:uiPriority="39" w:semiHidden="1" w:unhideWhenUsed="1"/>
-    <w:lsdException w:name="toc 6" w:uiPriority="39" w:semiHidden="1" w:unhideWhenUsed="1"/>
-    <w:lsdException w:name="toc 7" w:uiPriority="39" w:semiHidden="1" w:unhideWhenUsed="1"/>
-    <w:lsdException w:name="toc 8" w:uiPriority="39" w:semiHidden="1" w:unhideWhenUsed="1"/>
-    <w:lsdException w:name="toc 9" w:uiPriority="39" w:semiHidden="1" w:unhideWhenUsed="1"/>
+    <w:lsdException w:name="toc 1" w:semiHidden="1" w:uiPriority="39" w:unhideWhenUsed="1"/>
+    <w:lsdException w:name="toc 2" w:semiHidden="1" w:uiPriority="39" w:unhideWhenUsed="1"/>
+    <w:lsdException w:name="toc 3" w:semiHidden="1" w:uiPriority="39" w:unhideWhenUsed="1"/>
+    <w:lsdException w:name="toc 4" w:semiHidden="1" w:uiPriority="39" w:unhideWhenUsed="1"/>
+    <w:lsdException w:name="toc 5" w:semiHidden="1" w:uiPriority="39" w:unhideWhenUsed="1"/>
+    <w:lsdException w:name="toc 6" w:semiHidden="1" w:uiPriority="39" w:unhideWhenUsed="1"/>
+    <w:lsdException w:name="toc 7" w:semiHidden="1" w:uiPriority="39" w:unhideWhenUsed="1"/>
+    <w:lsdException w:name="toc 8" w:semiHidden="1" w:uiPriority="39" w:unhideWhenUsed="1"/>
+    <w:lsdException w:name="toc 9" w:semiHidden="1" w:uiPriority="39" w:unhideWhenUsed="1"/>
     <w:lsdException w:name="Normal Indent" w:semiHidden="1" w:unhideWhenUsed="1"/>
     <w:lsdException w:name="footnote text" w:semiHidden="1" w:unhideWhenUsed="1"/>
     <w:lsdException w:name="annotation text" w:semiHidden="1" w:unhideWhenUsed="1"/>
     <w:lsdException w:name="header" w:semiHidden="1" w:unhideWhenUsed="1"/>
     <w:lsdException w:name="footer" w:semiHidden="1" w:unhideWhenUsed="1"/>
     <w:lsdException w:name="index heading" w:semiHidden="1" w:unhideWhenUsed="1"/>
-    <w:lsdException w:name="caption" w:uiPriority="35" w:semiHidden="1" w:unhideWhenUsed="1" w:qFormat="1"/>
+    <w:lsdException w:name="caption" w:semiHidden="1" w:uiPriority="35" w:unhideWhenUsed="1" w:qFormat="1"/>
     <w:lsdException w:name="table of figures" w:semiHidden="1" w:unhideWhenUsed="1"/>
     <w:lsdException w:name="envelope address" w:semiHidden="1" w:unhideWhenUsed="1"/>
     <w:lsdException w:name="envelope return" w:semiHidden="1" w:unhideWhenUsed="1"/>
@@ -716,7 +694,7 @@
     <w:lsdException w:name="Title" w:uiPriority="10" w:qFormat="1"/>
     <w:lsdException w:name="Closing" w:semiHidden="1" w:unhideWhenUsed="1"/>
     <w:lsdException w:name="Signature" w:semiHidden="1" w:unhideWhenUsed="1"/>
-    <w:lsdException w:name="Default Paragraph Font" w:uiPriority="1" w:semiHidden="1" w:unhideWhenUsed="1"/>
+    <w:lsdException w:name="Default Paragraph Font" w:semiHidden="1" w:uiPriority="1" w:unhideWhenUsed="1"/>
     <w:lsdException w:name="Body Text" w:semiHidden="1" w:unhideWhenUsed="1"/>
     <w:lsdException w:name="Body Text Indent" w:semiHidden="1" w:unhideWhenUsed="1"/>
     <w:lsdException w:name="List Continue" w:semiHidden="1" w:unhideWhenUsed="1"/>
@@ -798,11 +776,8 @@
     <w:lsdException w:name="Table 3D effects 3" w:semiHidden="1" w:unhideWhenUsed="1"/>
     <w:lsdException w:name="Table Contemporary" w:semiHidden="1" w:unhideWhenUsed="1"/>
     <w:lsdException w:name="Table Elegant" w:semiHidden="1" w:unhideWhenUsed="1"/>
-    <w:lsdException w:name="Table Professional" w:semiHidden="1" w:unhideWhenUsed="1"/>
     <w:lsdException w:name="Table Subtle 1" w:semiHidden="1" w:unhideWhenUsed="1"/>
     <w:lsdException w:name="Table Subtle 2" w:semiHidden="1" w:unhideWhenUsed="1"/>
-    <w:lsdException w:name="Table Web 1" w:semiHidden="1" w:unhideWhenUsed="1"/>
-    <w:lsdException w:name="Table Web 2" w:semiHidden="1" w:unhideWhenUsed="1"/>
     <w:lsdException w:name="Table Web 3" w:semiHidden="1" w:unhideWhenUsed="1"/>
     <w:lsdException w:name="Balloon Text" w:semiHidden="1" w:unhideWhenUsed="1"/>
     <w:lsdException w:name="Table Grid" w:uiPriority="39"/>
@@ -916,8 +891,8 @@
     <w:lsdException w:name="Subtle Reference" w:uiPriority="31" w:qFormat="1"/>
     <w:lsdException w:name="Intense Reference" w:uiPriority="32" w:qFormat="1"/>
     <w:lsdException w:name="Book Title" w:uiPriority="33" w:qFormat="1"/>
-    <w:lsdException w:name="Bibliography" w:uiPriority="37" w:semiHidden="1" w:unhideWhenUsed="1"/>
-    <w:lsdException w:name="TOC Heading" w:uiPriority="39" w:semiHidden="1" w:unhideWhenUsed="1" w:qFormat="1"/>
+    <w:lsdException w:name="Bibliography" w:semiHidden="1" w:uiPriority="37" w:unhideWhenUsed="1"/>
+    <w:lsdException w:name="TOC Heading" w:semiHidden="1" w:uiPriority="39" w:unhideWhenUsed="1" w:qFormat="1"/>
     <w:lsdException w:name="Plain Table 1" w:uiPriority="41"/>
     <w:lsdException w:name="Plain Table 2" w:uiPriority="42"/>
     <w:lsdException w:name="Plain Table 3" w:uiPriority="43"/>
@@ -1022,18 +997,44 @@
     <w:lsdException w:name="List Table 5 Dark Accent 6" w:uiPriority="50"/>
     <w:lsdException w:name="List Table 6 Colorful Accent 6" w:uiPriority="51"/>
     <w:lsdException w:name="List Table 7 Colorful Accent 6" w:uiPriority="52"/>
+    <w:lsdException w:name="Mention" w:semiHidden="1" w:unhideWhenUsed="1"/>
+    <w:lsdException w:name="Smart Hyperlink" w:semiHidden="1" w:unhideWhenUsed="1"/>
+    <w:lsdException w:name="Hashtag" w:semiHidden="1" w:unhideWhenUsed="1"/>
+    <w:lsdException w:name="Unresolved Mention" w:semiHidden="1" w:unhideWhenUsed="1"/>
+    <w:lsdException w:name="Smart Link" w:semiHidden="1" w:unhideWhenUsed="1"/>
+    <w:lsdException w:name="Smart Link Error" w:semiHidden="1" w:unhideWhenUsed="1"/>
   </w:latentStyles>
-  <w:style w:type="paragraph" w:styleId="Normal" w:default="1">
+  <w:style w:type="paragraph" w:default="1" w:styleId="Standaard">
     <w:name w:val="Normal"/>
     <w:qFormat/>
   </w:style>
-  <w:style w:type="character" w:styleId="DefaultParagraphFont" w:default="1">
+  <w:style w:type="paragraph" w:styleId="Kop1">
+    <w:name w:val="heading 1"/>
+    <w:basedOn w:val="Standaard"/>
+    <w:next w:val="Standaard"/>
+    <w:link w:val="Kop1Char"/>
+    <w:uiPriority w:val="9"/>
+    <w:qFormat/>
+    <w:pPr>
+      <w:keepNext/>
+      <w:keepLines/>
+      <w:spacing w:before="240" w:after="0"/>
+      <w:outlineLvl w:val="0"/>
+    </w:pPr>
+    <w:rPr>
+      <w:rFonts w:asciiTheme="majorHAnsi" w:eastAsiaTheme="majorEastAsia" w:hAnsiTheme="majorHAnsi" w:cstheme="majorBidi"/>
+      <w:color w:val="2F5496" w:themeColor="accent1" w:themeShade="BF"/>
+      <w:sz w:val="32"/>
+      <w:szCs w:val="32"/>
+    </w:rPr>
+  </w:style>
+  <w:style w:type="character" w:default="1" w:styleId="Standaardalinea-lettertype">
     <w:name w:val="Default Paragraph Font"/>
     <w:uiPriority w:val="1"/>
     <w:semiHidden/>
     <w:unhideWhenUsed/>
   </w:style>
-  <w:style w:type="table" w:styleId="TableNormal" w:default="1">
+  <w:style w:type="table" w:default="1" w:styleId="Standaardtabel">
     <w:name w:val="Normal Table"/>
     <w:uiPriority w:val="99"/>
     <w:semiHidden/>
@@ -1048,92 +1049,72 @@
       </w:tblCellMar>
     </w:tblPr>
   </w:style>
-  <w:style w:type="numbering" w:styleId="NoList" w:default="1">
+  <w:style w:type="numbering" w:default="1" w:styleId="Geenlijst">
     <w:name w:val="No List"/>
     <w:uiPriority w:val="99"/>
     <w:semiHidden/>
     <w:unhideWhenUsed/>
   </w:style>
-  <w:style xmlns:w14="http://schemas.microsoft.com/office/word/2010/wordml" xmlns:mc="http://schemas.openxmlformats.org/markup-compatibility/2006" xmlns:w="http://schemas.openxmlformats.org/wordprocessingml/2006/main" w:type="character" w:styleId="TitleChar" w:customStyle="1" mc:Ignorable="w14">
-    <w:name xmlns:w="http://schemas.openxmlformats.org/wordprocessingml/2006/main" w:val="Title Char"/>
-    <w:basedOn xmlns:w="http://schemas.openxmlformats.org/wordprocessingml/2006/main" w:val="DefaultParagraphFont"/>
-    <w:link xmlns:w="http://schemas.openxmlformats.org/wordprocessingml/2006/main" w:val="Title"/>
-    <w:uiPriority xmlns:w="http://schemas.openxmlformats.org/wordprocessingml/2006/main" w:val="10"/>
-    <w:rPr xmlns:w="http://schemas.openxmlformats.org/wordprocessingml/2006/main">
-      <w:rFonts w:asciiTheme="majorHAnsi" w:hAnsiTheme="majorHAnsi" w:eastAsiaTheme="majorEastAsia" w:cstheme="majorBidi"/>
+  <w:style w:type="character" w:customStyle="1" w:styleId="TitelChar">
+    <w:name w:val="Titel Char"/>
+    <w:basedOn w:val="Standaardalinea-lettertype"/>
+    <w:link w:val="Titel"/>
+    <w:uiPriority w:val="10"/>
+    <w:rPr>
+      <w:rFonts w:asciiTheme="majorHAnsi" w:eastAsiaTheme="majorEastAsia" w:hAnsiTheme="majorHAnsi" w:cstheme="majorBidi"/>
       <w:spacing w:val="-10"/>
       <w:kern w:val="28"/>
       <w:sz w:val="56"/>
       <w:szCs w:val="56"/>
     </w:rPr>
   </w:style>
-  <w:style xmlns:w14="http://schemas.microsoft.com/office/word/2010/wordml" xmlns:mc="http://schemas.openxmlformats.org/markup-compatibility/2006" xmlns:w="http://schemas.openxmlformats.org/wordprocessingml/2006/main" w:type="paragraph" w:styleId="Title" mc:Ignorable="w14">
-    <w:name xmlns:w="http://schemas.openxmlformats.org/wordprocessingml/2006/main" w:val="Title"/>
-    <w:basedOn xmlns:w="http://schemas.openxmlformats.org/wordprocessingml/2006/main" w:val="Normal"/>
-    <w:next xmlns:w="http://schemas.openxmlformats.org/wordprocessingml/2006/main" w:val="Normal"/>
-    <w:link xmlns:w="http://schemas.openxmlformats.org/wordprocessingml/2006/main" w:val="TitleChar"/>
-    <w:uiPriority xmlns:w="http://schemas.openxmlformats.org/wordprocessingml/2006/main" w:val="10"/>
-    <w:qFormat xmlns:w="http://schemas.openxmlformats.org/wordprocessingml/2006/main"/>
-    <w:pPr xmlns:w="http://schemas.openxmlformats.org/wordprocessingml/2006/main">
-      <w:spacing xmlns:w="http://schemas.openxmlformats.org/wordprocessingml/2006/main" w:after="0" w:line="240" w:lineRule="auto"/>
-      <w:contextualSpacing xmlns:w="http://schemas.openxmlformats.org/wordprocessingml/2006/main"/>
+  <w:style w:type="paragraph" w:styleId="Titel">
+    <w:name w:val="Title"/>
+    <w:basedOn w:val="Standaard"/>
+    <w:next w:val="Standaard"/>
+    <w:link w:val="TitelChar"/>
+    <w:uiPriority w:val="10"/>
+    <w:qFormat/>
+    <w:pPr>
+      <w:spacing w:after="0" w:line="240" w:lineRule="auto"/>
+      <w:contextualSpacing/>
     </w:pPr>
-    <w:rPr xmlns:w="http://schemas.openxmlformats.org/wordprocessingml/2006/main">
-      <w:rFonts w:asciiTheme="majorHAnsi" w:hAnsiTheme="majorHAnsi" w:eastAsiaTheme="majorEastAsia" w:cstheme="majorBidi"/>
+    <w:rPr>
+      <w:rFonts w:asciiTheme="majorHAnsi" w:eastAsiaTheme="majorEastAsia" w:hAnsiTheme="majorHAnsi" w:cstheme="majorBidi"/>
       <w:spacing w:val="-10"/>
       <w:kern w:val="28"/>
       <w:sz w:val="56"/>
       <w:szCs w:val="56"/>
     </w:rPr>
   </w:style>
-  <w:style xmlns:w14="http://schemas.microsoft.com/office/word/2010/wordml" xmlns:mc="http://schemas.openxmlformats.org/markup-compatibility/2006" xmlns:w="http://schemas.openxmlformats.org/wordprocessingml/2006/main" w:type="character" w:styleId="Heading1Char" w:customStyle="1" mc:Ignorable="w14">
-    <w:name xmlns:w="http://schemas.openxmlformats.org/wordprocessingml/2006/main" w:val="Heading 1 Char"/>
-    <w:basedOn xmlns:w="http://schemas.openxmlformats.org/wordprocessingml/2006/main" w:val="DefaultParagraphFont"/>
-    <w:link xmlns:w="http://schemas.openxmlformats.org/wordprocessingml/2006/main" w:val="Heading1"/>
-    <w:uiPriority xmlns:w="http://schemas.openxmlformats.org/wordprocessingml/2006/main" w:val="9"/>
-    <w:rPr xmlns:w="http://schemas.openxmlformats.org/wordprocessingml/2006/main">
-      <w:rFonts w:asciiTheme="majorHAnsi" w:hAnsiTheme="majorHAnsi" w:eastAsiaTheme="majorEastAsia" w:cstheme="majorBidi"/>
-      <w:color w:val="2E74B5" w:themeColor="accent1" w:themeShade="BF"/>
+  <w:style w:type="character" w:customStyle="1" w:styleId="Kop1Char">
+    <w:name w:val="Kop 1 Char"/>
+    <w:basedOn w:val="Standaardalinea-lettertype"/>
+    <w:link w:val="Kop1"/>
+    <w:uiPriority w:val="9"/>
+    <w:rPr>
+      <w:rFonts w:asciiTheme="majorHAnsi" w:eastAsiaTheme="majorEastAsia" w:hAnsiTheme="majorHAnsi" w:cstheme="majorBidi"/>
+      <w:color w:val="2F5496" w:themeColor="accent1" w:themeShade="BF"/>
       <w:sz w:val="32"/>
       <w:szCs w:val="32"/>
     </w:rPr>
   </w:style>
-  <w:style xmlns:w14="http://schemas.microsoft.com/office/word/2010/wordml" xmlns:mc="http://schemas.openxmlformats.org/markup-compatibility/2006" xmlns:w="http://schemas.openxmlformats.org/wordprocessingml/2006/main" w:type="paragraph" w:styleId="Heading1" mc:Ignorable="w14">
-    <w:name xmlns:w="http://schemas.openxmlformats.org/wordprocessingml/2006/main" w:val="heading 1"/>
-    <w:basedOn xmlns:w="http://schemas.openxmlformats.org/wordprocessingml/2006/main" w:val="Normal"/>
-    <w:next xmlns:w="http://schemas.openxmlformats.org/wordprocessingml/2006/main" w:val="Normal"/>
-    <w:link xmlns:w="http://schemas.openxmlformats.org/wordprocessingml/2006/main" w:val="Heading1Char"/>
-    <w:uiPriority xmlns:w="http://schemas.openxmlformats.org/wordprocessingml/2006/main" w:val="9"/>
-    <w:qFormat xmlns:w="http://schemas.openxmlformats.org/wordprocessingml/2006/main"/>
-    <w:pPr xmlns:w="http://schemas.openxmlformats.org/wordprocessingml/2006/main">
-      <w:keepNext xmlns:w="http://schemas.openxmlformats.org/wordprocessingml/2006/main"/>
-      <w:keepLines xmlns:w="http://schemas.openxmlformats.org/wordprocessingml/2006/main"/>
-      <w:spacing xmlns:w="http://schemas.openxmlformats.org/wordprocessingml/2006/main" w:before="240" w:after="0"/>
-      <w:outlineLvl xmlns:w="http://schemas.openxmlformats.org/wordprocessingml/2006/main" w:val="0"/>
-    </w:pPr>
-    <w:rPr xmlns:w="http://schemas.openxmlformats.org/wordprocessingml/2006/main">
-      <w:rFonts w:asciiTheme="majorHAnsi" w:hAnsiTheme="majorHAnsi" w:eastAsiaTheme="majorEastAsia" w:cstheme="majorBidi"/>
-      <w:color w:val="2E74B5" w:themeColor="accent1" w:themeShade="BF"/>
-      <w:sz w:val="32"/>
-      <w:szCs w:val="32"/>
-    </w:rPr>
-  </w:style>
-  <w:style xmlns:w14="http://schemas.microsoft.com/office/word/2010/wordml" xmlns:mc="http://schemas.openxmlformats.org/markup-compatibility/2006" xmlns:w="http://schemas.openxmlformats.org/wordprocessingml/2006/main" w:type="paragraph" w:styleId="ListParagraph" mc:Ignorable="w14">
-    <w:name xmlns:w="http://schemas.openxmlformats.org/wordprocessingml/2006/main" w:val="List Paragraph"/>
-    <w:basedOn xmlns:w="http://schemas.openxmlformats.org/wordprocessingml/2006/main" w:val="Normal"/>
-    <w:uiPriority xmlns:w="http://schemas.openxmlformats.org/wordprocessingml/2006/main" w:val="34"/>
-    <w:qFormat xmlns:w="http://schemas.openxmlformats.org/wordprocessingml/2006/main"/>
-    <w:pPr xmlns:w="http://schemas.openxmlformats.org/wordprocessingml/2006/main">
-      <w:ind xmlns:w="http://schemas.openxmlformats.org/wordprocessingml/2006/main" w:left="720"/>
-      <w:contextualSpacing xmlns:w="http://schemas.openxmlformats.org/wordprocessingml/2006/main"/>
+  <w:style w:type="paragraph" w:styleId="Lijstalinea">
+    <w:name w:val="List Paragraph"/>
+    <w:basedOn w:val="Standaard"/>
+    <w:uiPriority w:val="34"/>
+    <w:qFormat/>
+    <w:pPr>
+      <w:ind w:left="720"/>
+      <w:contextualSpacing/>
     </w:pPr>
   </w:style>
-  <w:style xmlns:w14="http://schemas.microsoft.com/office/word/2010/wordml" xmlns:mc="http://schemas.openxmlformats.org/markup-compatibility/2006" xmlns:w="http://schemas.openxmlformats.org/wordprocessingml/2006/main" w:type="character" w:styleId="Hyperlink" mc:Ignorable="w14">
-    <w:name xmlns:w="http://schemas.openxmlformats.org/wordprocessingml/2006/main" w:val="Hyperlink"/>
-    <w:basedOn xmlns:w="http://schemas.openxmlformats.org/wordprocessingml/2006/main" w:val="DefaultParagraphFont"/>
-    <w:uiPriority xmlns:w="http://schemas.openxmlformats.org/wordprocessingml/2006/main" w:val="99"/>
-    <w:unhideWhenUsed xmlns:w="http://schemas.openxmlformats.org/wordprocessingml/2006/main"/>
-    <w:rPr xmlns:w="http://schemas.openxmlformats.org/wordprocessingml/2006/main">
+  <w:style w:type="character" w:styleId="Hyperlink">
+    <w:name w:val="Hyperlink"/>
+    <w:basedOn w:val="Standaardalinea-lettertype"/>
+    <w:uiPriority w:val="99"/>
+    <w:unhideWhenUsed/>
+    <w:rPr>
       <w:color w:val="0563C1" w:themeColor="hyperlink"/>
       <w:u w:val="single"/>
     </w:rPr>

</xml_diff>